<commit_message>
added generate functionality to referral form and clientmonitoring
</commit_message>
<xml_diff>
--- a/public/client_monitoring/John Vincent Ramada.docx
+++ b/public/client_monitoring/John Vincent Ramada.docx
@@ -28,7 +28,7 @@
         <w:rPr>
           <w:u w:val="single"/>
         </w:rPr>
-        <w:t>try Campus</w:t>
+        <w:t>example Campus</w:t>
       </w:r>
     </w:p>
     <w:p>
@@ -69,7 +69,7 @@
         <w:rPr>
           <w:sz w:val="19"/>
         </w:rPr>
-        <w:t xml:space="preserve">    John Vincent Ramada</w:t>
+        <w:t xml:space="preserve">    John Vincent </w:t>
       </w:r>
       <w:r>
         <w:rPr>
@@ -93,7 +93,7 @@
         <w:rPr>
           <w:sz w:val="19"/>
         </w:rPr>
-        <w:t xml:space="preserve">     Lyster John</w:t>
+        <w:t xml:space="preserve">     John Vincent</w:t>
       </w:r>
       <w:r>
         <w:rPr>
@@ -532,7 +532,7 @@
                 <w:sz w:val="18"/>
                 <w:szCs w:val="18"/>
               </w:rPr>
-              <w:t xml:space="preserve">try date</w:t>
+              <w:t xml:space="preserve">date</w:t>
             </w:r>
           </w:p>
         </w:tc>
@@ -557,57 +557,57 @@
                 <w:sz w:val="18"/>
                 <w:szCs w:val="18"/>
               </w:rPr>
-              <w:t xml:space="preserve">subject</w:t>
-            </w:r>
-          </w:p>
-        </w:tc>
-        <w:tc>
-          <w:tcPr>
-            <w:tcW w:w="1700.787401574803" w:type="dxa"/>
-            <w:tcBorders>
-              <w:top w:val="single" w:sz="8" w:color="000000"/>
-              <w:left w:val="single" w:sz="8" w:color="000000"/>
-              <w:right w:val="single" w:sz="8" w:color="000000"/>
-              <w:bottom w:val="single" w:sz="8" w:color="000000"/>
-            </w:tcBorders>
-            <w:noWrap/>
-          </w:tcPr>
-          <w:p>
-            <w:pPr>
-              <w:jc w:val="center"/>
-              <w:spacing w:after="0"/>
-            </w:pPr>
-            <w:r>
-              <w:rPr>
-                <w:sz w:val="18"/>
-                <w:szCs w:val="18"/>
-              </w:rPr>
-              <w:t xml:space="preserve">signatures/mgBKqwted22y1krbyi2TVvtXKHCAxeXs30028r7j.jpg</w:t>
-            </w:r>
-          </w:p>
-        </w:tc>
-        <w:tc>
-          <w:tcPr>
-            <w:tcW w:w="1700.787401574803" w:type="dxa"/>
-            <w:tcBorders>
-              <w:top w:val="single" w:sz="8" w:color="000000"/>
-              <w:left w:val="single" w:sz="8" w:color="000000"/>
-              <w:right w:val="single" w:sz="8" w:color="000000"/>
-              <w:bottom w:val="single" w:sz="8" w:color="000000"/>
-            </w:tcBorders>
-            <w:noWrap/>
-          </w:tcPr>
-          <w:p>
-            <w:pPr>
-              <w:jc w:val="center"/>
-              <w:spacing w:after="0"/>
-            </w:pPr>
-            <w:r>
-              <w:rPr>
-                <w:sz w:val="18"/>
-                <w:szCs w:val="18"/>
-              </w:rPr>
-              <w:t xml:space="preserve">example action</w:t>
+              <w:t xml:space="preserve">concern</w:t>
+            </w:r>
+          </w:p>
+        </w:tc>
+        <w:tc>
+          <w:tcPr>
+            <w:tcW w:w="1700.787401574803" w:type="dxa"/>
+            <w:tcBorders>
+              <w:top w:val="single" w:sz="8" w:color="000000"/>
+              <w:left w:val="single" w:sz="8" w:color="000000"/>
+              <w:right w:val="single" w:sz="8" w:color="000000"/>
+              <w:bottom w:val="single" w:sz="8" w:color="000000"/>
+            </w:tcBorders>
+            <w:noWrap/>
+          </w:tcPr>
+          <w:p>
+            <w:pPr>
+              <w:jc w:val="center"/>
+              <w:spacing w:after="0"/>
+            </w:pPr>
+            <w:r>
+              <w:rPr>
+                <w:sz w:val="18"/>
+                <w:szCs w:val="18"/>
+              </w:rPr>
+              <w:t xml:space="preserve">signatures/98yGuuwbWatcEoCy2FQrK02DuJMpcbIoSol9snm9.jpg</w:t>
+            </w:r>
+          </w:p>
+        </w:tc>
+        <w:tc>
+          <w:tcPr>
+            <w:tcW w:w="1700.787401574803" w:type="dxa"/>
+            <w:tcBorders>
+              <w:top w:val="single" w:sz="8" w:color="000000"/>
+              <w:left w:val="single" w:sz="8" w:color="000000"/>
+              <w:right w:val="single" w:sz="8" w:color="000000"/>
+              <w:bottom w:val="single" w:sz="8" w:color="000000"/>
+            </w:tcBorders>
+            <w:noWrap/>
+          </w:tcPr>
+          <w:p>
+            <w:pPr>
+              <w:jc w:val="center"/>
+              <w:spacing w:after="0"/>
+            </w:pPr>
+            <w:r>
+              <w:rPr>
+                <w:sz w:val="18"/>
+                <w:szCs w:val="18"/>
+              </w:rPr>
+              <w:t xml:space="preserve">action taken</w:t>
             </w:r>
           </w:p>
         </w:tc>
@@ -632,7 +632,7 @@
                 <w:sz w:val="18"/>
                 <w:szCs w:val="18"/>
               </w:rPr>
-              <w:t xml:space="preserve">example recommendation</w:t>
+              <w:t xml:space="preserve">recommendation</w:t>
             </w:r>
           </w:p>
         </w:tc>
@@ -660,7 +660,7 @@
                 <w:sz w:val="18"/>
                 <w:szCs w:val="18"/>
               </w:rPr>
-              <w:t xml:space="preserve">example date</w:t>
+              <w:t xml:space="preserve"/>
             </w:r>
           </w:p>
         </w:tc>
@@ -685,57 +685,57 @@
                 <w:sz w:val="18"/>
                 <w:szCs w:val="18"/>
               </w:rPr>
-              <w:t xml:space="preserve">student</w:t>
-            </w:r>
-          </w:p>
-        </w:tc>
-        <w:tc>
-          <w:tcPr>
-            <w:tcW w:w="1700.787401574803" w:type="dxa"/>
-            <w:tcBorders>
-              <w:top w:val="single" w:sz="8" w:color="000000"/>
-              <w:left w:val="single" w:sz="8" w:color="000000"/>
-              <w:right w:val="single" w:sz="8" w:color="000000"/>
-              <w:bottom w:val="single" w:sz="8" w:color="000000"/>
-            </w:tcBorders>
-            <w:noWrap/>
-          </w:tcPr>
-          <w:p>
-            <w:pPr>
-              <w:jc w:val="center"/>
-              <w:spacing w:after="0"/>
-            </w:pPr>
-            <w:r>
-              <w:rPr>
-                <w:sz w:val="18"/>
-                <w:szCs w:val="18"/>
-              </w:rPr>
-              <w:t xml:space="preserve">signatures/mgBKqwted22y1krbyi2TVvtXKHCAxeXs30028r7j.jpg</w:t>
-            </w:r>
-          </w:p>
-        </w:tc>
-        <w:tc>
-          <w:tcPr>
-            <w:tcW w:w="1700.787401574803" w:type="dxa"/>
-            <w:tcBorders>
-              <w:top w:val="single" w:sz="8" w:color="000000"/>
-              <w:left w:val="single" w:sz="8" w:color="000000"/>
-              <w:right w:val="single" w:sz="8" w:color="000000"/>
-              <w:bottom w:val="single" w:sz="8" w:color="000000"/>
-            </w:tcBorders>
-            <w:noWrap/>
-          </w:tcPr>
-          <w:p>
-            <w:pPr>
-              <w:jc w:val="center"/>
-              <w:spacing w:after="0"/>
-            </w:pPr>
-            <w:r>
-              <w:rPr>
-                <w:sz w:val="18"/>
-                <w:szCs w:val="18"/>
-              </w:rPr>
-              <w:t xml:space="preserve">example action</w:t>
+              <w:t xml:space="preserve"/>
+            </w:r>
+          </w:p>
+        </w:tc>
+        <w:tc>
+          <w:tcPr>
+            <w:tcW w:w="1700.787401574803" w:type="dxa"/>
+            <w:tcBorders>
+              <w:top w:val="single" w:sz="8" w:color="000000"/>
+              <w:left w:val="single" w:sz="8" w:color="000000"/>
+              <w:right w:val="single" w:sz="8" w:color="000000"/>
+              <w:bottom w:val="single" w:sz="8" w:color="000000"/>
+            </w:tcBorders>
+            <w:noWrap/>
+          </w:tcPr>
+          <w:p>
+            <w:pPr>
+              <w:jc w:val="center"/>
+              <w:spacing w:after="0"/>
+            </w:pPr>
+            <w:r>
+              <w:rPr>
+                <w:sz w:val="18"/>
+                <w:szCs w:val="18"/>
+              </w:rPr>
+              <w:t xml:space="preserve"/>
+            </w:r>
+          </w:p>
+        </w:tc>
+        <w:tc>
+          <w:tcPr>
+            <w:tcW w:w="1700.787401574803" w:type="dxa"/>
+            <w:tcBorders>
+              <w:top w:val="single" w:sz="8" w:color="000000"/>
+              <w:left w:val="single" w:sz="8" w:color="000000"/>
+              <w:right w:val="single" w:sz="8" w:color="000000"/>
+              <w:bottom w:val="single" w:sz="8" w:color="000000"/>
+            </w:tcBorders>
+            <w:noWrap/>
+          </w:tcPr>
+          <w:p>
+            <w:pPr>
+              <w:jc w:val="center"/>
+              <w:spacing w:after="0"/>
+            </w:pPr>
+            <w:r>
+              <w:rPr>
+                <w:sz w:val="18"/>
+                <w:szCs w:val="18"/>
+              </w:rPr>
+              <w:t xml:space="preserve"/>
             </w:r>
           </w:p>
         </w:tc>
@@ -760,7 +760,7 @@
                 <w:sz w:val="18"/>
                 <w:szCs w:val="18"/>
               </w:rPr>
-              <w:t xml:space="preserve">example recommendation</w:t>
+              <w:t xml:space="preserve"/>
             </w:r>
           </w:p>
         </w:tc>

</xml_diff>